<commit_message>
Add Soundlist small update 24-11-2014
ddd
</commit_message>
<xml_diff>
--- a/1. Documentation Phase/Soundlist/Soundlist.docx
+++ b/1. Documentation Phase/Soundlist/Soundlist.docx
@@ -389,15 +389,15 @@
           <w:b/>
           <w:lang w:val="nl-NL"/>
         </w:rPr>
-        <w:t>Music_Menu_</w:t>
-      </w:r>
-      <w:proofErr w:type="spellStart"/>
-      <w:r>
-        <w:rPr>
-          <w:b/>
-          <w:lang w:val="nl-NL"/>
-        </w:rPr>
-        <w:t>Bg</w:t>
+        <w:t>Music_</w:t>
+      </w:r>
+      <w:proofErr w:type="spellStart"/>
+      <w:r>
+        <w:rPr>
+          <w:b/>
+          <w:lang w:val="nl-NL"/>
+        </w:rPr>
+        <w:t>Menu</w:t>
       </w:r>
       <w:r>
         <w:rPr>
@@ -523,17 +523,174 @@
           <w:b/>
           <w:lang w:val="nl-NL"/>
         </w:rPr>
-        <w:t>Music_Intro_</w:t>
-      </w:r>
-      <w:proofErr w:type="spellStart"/>
-      <w:r>
-        <w:rPr>
-          <w:b/>
-          <w:lang w:val="nl-NL"/>
-        </w:rPr>
-        <w:t>bg.wav</w:t>
-      </w:r>
-      <w:proofErr w:type="spellEnd"/>
+        <w:t>Music_</w:t>
+      </w:r>
+      <w:proofErr w:type="spellStart"/>
+      <w:r>
+        <w:rPr>
+          <w:b/>
+          <w:lang w:val="nl-NL"/>
+        </w:rPr>
+        <w:t>Intro</w:t>
+      </w:r>
+      <w:r>
+        <w:rPr>
+          <w:b/>
+          <w:lang w:val="nl-NL"/>
+        </w:rPr>
+        <w:t>.wav</w:t>
+      </w:r>
+      <w:proofErr w:type="spellEnd"/>
+      <w:r>
+        <w:rPr>
+          <w:b/>
+          <w:lang w:val="nl-NL"/>
+        </w:rPr>
+        <w:t xml:space="preserve"> </w:t>
+      </w:r>
+      <w:r>
+        <w:rPr>
+          <w:b/>
+          <w:color w:val="00B050"/>
+          <w:lang w:val="nl-NL"/>
+        </w:rPr>
+        <w:t>//</w:t>
+      </w:r>
+      <w:proofErr w:type="spellStart"/>
+      <w:r>
+        <w:rPr>
+          <w:b/>
+          <w:color w:val="00B050"/>
+          <w:lang w:val="nl-NL"/>
+        </w:rPr>
+        <w:t>Action</w:t>
+      </w:r>
+      <w:proofErr w:type="spellEnd"/>
+      <w:r>
+        <w:rPr>
+          <w:b/>
+          <w:color w:val="00B050"/>
+          <w:lang w:val="nl-NL"/>
+        </w:rPr>
+        <w:t>:</w:t>
+      </w:r>
+      <w:r>
+        <w:rPr>
+          <w:b/>
+          <w:lang w:val="nl-NL"/>
+        </w:rPr>
+        <w:t xml:space="preserve"> </w:t>
+      </w:r>
+      <w:r>
+        <w:rPr>
+          <w:b/>
+          <w:color w:val="FF0000"/>
+          <w:lang w:val="nl-NL"/>
+        </w:rPr>
+        <w:t xml:space="preserve">Play sound </w:t>
+      </w:r>
+      <w:proofErr w:type="spellStart"/>
+      <w:r>
+        <w:rPr>
+          <w:b/>
+          <w:color w:val="FF0000"/>
+          <w:lang w:val="nl-NL"/>
+        </w:rPr>
+        <w:t>after</w:t>
+      </w:r>
+      <w:proofErr w:type="spellEnd"/>
+      <w:r>
+        <w:rPr>
+          <w:b/>
+          <w:color w:val="FF0000"/>
+          <w:lang w:val="nl-NL"/>
+        </w:rPr>
+        <w:t xml:space="preserve"> </w:t>
+      </w:r>
+      <w:proofErr w:type="spellStart"/>
+      <w:r>
+        <w:rPr>
+          <w:b/>
+          <w:color w:val="FF0000"/>
+          <w:lang w:val="nl-NL"/>
+        </w:rPr>
+        <w:t>main</w:t>
+      </w:r>
+      <w:proofErr w:type="spellEnd"/>
+      <w:r>
+        <w:rPr>
+          <w:b/>
+          <w:color w:val="FF0000"/>
+          <w:lang w:val="nl-NL"/>
+        </w:rPr>
+        <w:t xml:space="preserve"> </w:t>
+      </w:r>
+      <w:proofErr w:type="spellStart"/>
+      <w:r>
+        <w:rPr>
+          <w:b/>
+          <w:color w:val="FF0000"/>
+          <w:lang w:val="nl-NL"/>
+        </w:rPr>
+        <w:t>character</w:t>
+      </w:r>
+      <w:proofErr w:type="spellEnd"/>
+      <w:r>
+        <w:rPr>
+          <w:b/>
+          <w:color w:val="FF0000"/>
+          <w:lang w:val="nl-NL"/>
+        </w:rPr>
+        <w:t xml:space="preserve"> </w:t>
+      </w:r>
+      <w:proofErr w:type="spellStart"/>
+      <w:r>
+        <w:rPr>
+          <w:b/>
+          <w:color w:val="FF0000"/>
+          <w:lang w:val="nl-NL"/>
+        </w:rPr>
+        <w:t>going</w:t>
+      </w:r>
+      <w:proofErr w:type="spellEnd"/>
+      <w:r>
+        <w:rPr>
+          <w:b/>
+          <w:color w:val="FF0000"/>
+          <w:lang w:val="nl-NL"/>
+        </w:rPr>
+        <w:t xml:space="preserve"> to sleep;</w:t>
+      </w:r>
+      <w:r>
+        <w:rPr>
+          <w:b/>
+          <w:lang w:val="nl-NL"/>
+        </w:rPr>
+        <w:t xml:space="preserve"> </w:t>
+      </w:r>
+      <w:r>
+        <w:rPr>
+          <w:b/>
+          <w:color w:val="00B050"/>
+          <w:lang w:val="nl-NL"/>
+        </w:rPr>
+        <w:t>Loop:</w:t>
+      </w:r>
+      <w:r>
+        <w:rPr>
+          <w:b/>
+          <w:lang w:val="nl-NL"/>
+        </w:rPr>
+        <w:t xml:space="preserve"> </w:t>
+      </w:r>
+      <w:r>
+        <w:rPr>
+          <w:b/>
+          <w:color w:val="FF0000"/>
+          <w:lang w:val="nl-NL"/>
+        </w:rPr>
+        <w:t>No</w:t>
+      </w:r>
     </w:p>
     <w:p>
       <w:pPr>
@@ -587,11 +744,13 @@
           <w:numId w:val="2"/>
         </w:numPr>
         <w:rPr>
-          <w:lang w:val="nl-NL"/>
-        </w:rPr>
-      </w:pPr>
-      <w:r>
-        <w:rPr>
+          <w:b/>
+          <w:lang w:val="nl-NL"/>
+        </w:rPr>
+      </w:pPr>
+      <w:r>
+        <w:rPr>
+          <w:b/>
           <w:lang w:val="nl-NL"/>
         </w:rPr>
         <w:t>SFX_Ferryman_</w:t>
@@ -599,6 +758,7 @@
       <w:proofErr w:type="spellStart"/>
       <w:r>
         <w:rPr>
+          <w:b/>
           <w:lang w:val="nl-NL"/>
         </w:rPr>
         <w:t>Greeting.wav</w:t>
@@ -606,13 +766,24 @@
       <w:proofErr w:type="spellEnd"/>
       <w:r>
         <w:rPr>
-          <w:lang w:val="nl-NL"/>
-        </w:rPr>
-        <w:t xml:space="preserve"> //</w:t>
-      </w:r>
-      <w:proofErr w:type="spellStart"/>
-      <w:r>
-        <w:rPr>
+          <w:b/>
+          <w:lang w:val="nl-NL"/>
+        </w:rPr>
+        <w:t xml:space="preserve"> </w:t>
+      </w:r>
+      <w:r>
+        <w:rPr>
+          <w:b/>
+          <w:color w:val="00B050"/>
+          <w:lang w:val="nl-NL"/>
+        </w:rPr>
+        <w:t>//</w:t>
+      </w:r>
+      <w:proofErr w:type="spellStart"/>
+      <w:r>
+        <w:rPr>
+          <w:b/>
+          <w:color w:val="00B050"/>
           <w:lang w:val="nl-NL"/>
         </w:rPr>
         <w:t>Action</w:t>
@@ -620,13 +791,32 @@
       <w:proofErr w:type="spellEnd"/>
       <w:r>
         <w:rPr>
-          <w:lang w:val="nl-NL"/>
-        </w:rPr>
-        <w:t xml:space="preserve">: 4000 </w:t>
-      </w:r>
-      <w:proofErr w:type="spellStart"/>
-      <w:r>
-        <w:rPr>
+          <w:b/>
+          <w:color w:val="00B050"/>
+          <w:lang w:val="nl-NL"/>
+        </w:rPr>
+        <w:t>:</w:t>
+      </w:r>
+      <w:r>
+        <w:rPr>
+          <w:b/>
+          <w:lang w:val="nl-NL"/>
+        </w:rPr>
+        <w:t xml:space="preserve"> </w:t>
+      </w:r>
+      <w:r>
+        <w:rPr>
+          <w:b/>
+          <w:color w:val="FF0000"/>
+          <w:lang w:val="nl-NL"/>
+        </w:rPr>
+        <w:t xml:space="preserve">4000 </w:t>
+      </w:r>
+      <w:proofErr w:type="spellStart"/>
+      <w:r>
+        <w:rPr>
+          <w:b/>
+          <w:color w:val="FF0000"/>
           <w:lang w:val="nl-NL"/>
         </w:rPr>
         <w:t>milisecondes</w:t>
@@ -634,6 +824,8 @@
       <w:proofErr w:type="spellEnd"/>
       <w:r>
         <w:rPr>
+          <w:b/>
+          <w:color w:val="FF0000"/>
           <w:lang w:val="nl-NL"/>
         </w:rPr>
         <w:t xml:space="preserve"> </w:t>
@@ -641,6 +833,8 @@
       <w:proofErr w:type="spellStart"/>
       <w:r>
         <w:rPr>
+          <w:b/>
+          <w:color w:val="FF0000"/>
           <w:lang w:val="nl-NL"/>
         </w:rPr>
         <w:t>after</w:t>
@@ -648,40 +842,56 @@
       <w:proofErr w:type="spellEnd"/>
       <w:r>
         <w:rPr>
-          <w:lang w:val="nl-NL"/>
-        </w:rPr>
-        <w:t xml:space="preserve"> SFX_</w:t>
-      </w:r>
-      <w:proofErr w:type="spellStart"/>
-      <w:r>
-        <w:rPr>
-          <w:lang w:val="nl-NL"/>
-        </w:rPr>
-        <w:t>Rowing</w:t>
-      </w:r>
-      <w:proofErr w:type="spellEnd"/>
-      <w:r>
-        <w:rPr>
+          <w:b/>
+          <w:color w:val="FF0000"/>
           <w:lang w:val="nl-NL"/>
         </w:rPr>
         <w:t xml:space="preserve"> </w:t>
       </w:r>
-      <w:proofErr w:type="spellStart"/>
-      <w:r>
-        <w:rPr>
-          <w:lang w:val="nl-NL"/>
-        </w:rPr>
-        <w:t>ended</w:t>
-      </w:r>
-      <w:proofErr w:type="spellEnd"/>
-      <w:r>
-        <w:rPr>
-          <w:lang w:val="nl-NL"/>
-        </w:rPr>
-        <w:t>; Loop:No</w:t>
-      </w:r>
-      <w:r>
-        <w:rPr>
+      <w:r>
+        <w:rPr>
+          <w:b/>
+          <w:color w:val="FF0000"/>
+          <w:lang w:val="nl-NL"/>
+        </w:rPr>
+        <w:t>Music_</w:t>
+      </w:r>
+      <w:proofErr w:type="spellStart"/>
+      <w:r>
+        <w:rPr>
+          <w:b/>
+          <w:color w:val="FF0000"/>
+          <w:lang w:val="nl-NL"/>
+        </w:rPr>
+        <w:t>Intro.wav</w:t>
+      </w:r>
+      <w:proofErr w:type="spellEnd"/>
+      <w:r>
+        <w:rPr>
+          <w:b/>
+          <w:lang w:val="nl-NL"/>
+        </w:rPr>
+        <w:t xml:space="preserve">; </w:t>
+      </w:r>
+      <w:r>
+        <w:rPr>
+          <w:b/>
+          <w:color w:val="00B050"/>
+          <w:lang w:val="nl-NL"/>
+        </w:rPr>
+        <w:t>Loop:</w:t>
+      </w:r>
+      <w:r>
+        <w:rPr>
+          <w:b/>
+          <w:color w:val="FF0000"/>
+          <w:lang w:val="nl-NL"/>
+        </w:rPr>
+        <w:t>No</w:t>
+      </w:r>
+      <w:r>
+        <w:rPr>
+          <w:b/>
           <w:lang w:val="nl-NL"/>
         </w:rPr>
         <w:br/>
@@ -689,6 +899,8 @@
       <w:proofErr w:type="spellStart"/>
       <w:r>
         <w:rPr>
+          <w:b/>
+          <w:color w:val="7030A0"/>
           <w:lang w:val="nl-NL"/>
         </w:rPr>
         <w:t>Text</w:t>
@@ -696,9 +908,18 @@
       <w:proofErr w:type="spellEnd"/>
       <w:r>
         <w:rPr>
-          <w:lang w:val="nl-NL"/>
-        </w:rPr>
-        <w:t xml:space="preserve">: </w:t>
+          <w:b/>
+          <w:color w:val="7030A0"/>
+          <w:lang w:val="nl-NL"/>
+        </w:rPr>
+        <w:t>:</w:t>
+      </w:r>
+      <w:r>
+        <w:rPr>
+          <w:b/>
+          <w:lang w:val="nl-NL"/>
+        </w:rPr>
+        <w:t xml:space="preserve"> </w:t>
       </w:r>
     </w:p>
     <w:p>
@@ -717,6 +938,50 @@
     </w:p>
     <w:p>
       <w:pPr>
+        <w:pStyle w:val="Kop2"/>
+        <w:rPr>
+          <w:rFonts w:eastAsia="Times New Roman"/>
+          <w:lang w:val="nl-NL" w:eastAsia="nl-NL"/>
+        </w:rPr>
+      </w:pPr>
+      <w:r>
+        <w:rPr>
+          <w:lang w:val="nl-NL"/>
+        </w:rPr>
+        <w:tab/>
+      </w:r>
+      <w:r>
+        <w:rPr>
+          <w:rFonts w:eastAsia="Times New Roman"/>
+          <w:lang w:val="nl-NL" w:eastAsia="nl-NL"/>
+        </w:rPr>
+        <w:t xml:space="preserve">Black </w:t>
+      </w:r>
+      <w:proofErr w:type="spellStart"/>
+      <w:r>
+        <w:rPr>
+          <w:rFonts w:eastAsia="Times New Roman"/>
+          <w:lang w:val="nl-NL" w:eastAsia="nl-NL"/>
+        </w:rPr>
+        <w:t>crows</w:t>
+      </w:r>
+      <w:proofErr w:type="spellEnd"/>
+    </w:p>
+    <w:p>
+      <w:pPr>
+        <w:pStyle w:val="Lijstalinea"/>
+        <w:numPr>
+          <w:ilvl w:val="0"/>
+          <w:numId w:val="2"/>
+        </w:numPr>
+        <w:rPr>
+          <w:lang w:val="nl-NL" w:eastAsia="nl-NL"/>
+        </w:rPr>
+      </w:pPr>
+    </w:p>
+    <w:p>
+      <w:pPr>
+        <w:pStyle w:val="Kop2"/>
         <w:rPr>
           <w:lang w:val="nl-NL"/>
         </w:rPr>
@@ -896,6 +1161,7 @@
         <w:rPr>
           <w:lang w:val="nl-NL"/>
         </w:rPr>
+        <w:lastRenderedPageBreak/>
         <w:tab/>
       </w:r>
       <w:r>
@@ -937,7 +1203,6 @@
         <w:rPr>
           <w:lang w:val="nl-NL"/>
         </w:rPr>
-        <w:lastRenderedPageBreak/>
         <w:tab/>
       </w:r>
       <w:r>
@@ -1267,7 +1532,7 @@
   <w:abstractNum w:abstractNumId="1">
     <w:nsid w:val="49B15F5B"/>
     <w:multiLevelType w:val="hybridMultilevel"/>
-    <w:tmpl w:val="1382E8FA"/>
+    <w:tmpl w:val="A75C1AA6"/>
     <w:lvl w:ilvl="0" w:tplc="04130001">
       <w:start w:val="1"/>
       <w:numFmt w:val="bullet"/>

</xml_diff>